<commit_message>
update sds, project tracking
</commit_message>
<xml_diff>
--- a/document/SDS Document.docx
+++ b/document/SDS Document.docx
@@ -1,6 +1,6 @@
 
 <file path=word/document.xml><?xml version="1.0" encoding="utf-8"?>
-<w:document xmlns:wpc="http://schemas.microsoft.com/office/word/2010/wordprocessingCanvas" xmlns:cx="http://schemas.microsoft.com/office/drawing/2014/chartex" xmlns:cx1="http://schemas.microsoft.com/office/drawing/2015/9/8/chartex" xmlns:cx2="http://schemas.microsoft.com/office/drawing/2015/10/21/chartex" xmlns:cx3="http://schemas.microsoft.com/office/drawing/2016/5/9/chartex" xmlns:cx4="http://schemas.microsoft.com/office/drawing/2016/5/10/chartex" xmlns:cx5="http://schemas.microsoft.com/office/drawing/2016/5/11/chartex" xmlns:cx6="http://schemas.microsoft.com/office/drawing/2016/5/12/chartex" xmlns:cx7="http://schemas.microsoft.com/office/drawing/2016/5/13/chartex" xmlns:cx8="http://schemas.microsoft.com/office/drawing/2016/5/14/chartex" xmlns:mc="http://schemas.openxmlformats.org/markup-compatibility/2006" xmlns:aink="http://schemas.microsoft.com/office/drawing/2016/ink" xmlns:am3d="http://schemas.microsoft.com/office/drawing/2017/model3d" xmlns:o="urn:schemas-microsoft-com:office:office" xmlns:r="http://schemas.openxmlformats.org/officeDocument/2006/relationships" xmlns:m="http://schemas.openxmlformats.org/officeDocument/2006/math" xmlns:v="urn:schemas-microsoft-com:vml" xmlns:wp14="http://schemas.microsoft.com/office/word/2010/wordprocessingDrawing" xmlns:wp="http://schemas.openxmlformats.org/drawingml/2006/wordprocessingDrawing" xmlns:w10="urn:schemas-microsoft-com:office:word" xmlns:w="http://schemas.openxmlformats.org/wordprocessingml/2006/main" xmlns:w14="http://schemas.microsoft.com/office/word/2010/wordml" xmlns:w15="http://schemas.microsoft.com/office/word/2012/wordml" xmlns:w16cid="http://schemas.microsoft.com/office/word/2016/wordml/cid" xmlns:w16se="http://schemas.microsoft.com/office/word/2015/wordml/symex" xmlns:wpg="http://schemas.microsoft.com/office/word/2010/wordprocessingGroup" xmlns:wpi="http://schemas.microsoft.com/office/word/2010/wordprocessingInk" xmlns:wne="http://schemas.microsoft.com/office/word/2006/wordml" xmlns:wps="http://schemas.microsoft.com/office/word/2010/wordprocessingShape" mc:Ignorable="w14 w15 w16se w16cid wp14">
+<w:document xmlns:wpc="http://schemas.microsoft.com/office/word/2010/wordprocessingCanvas" xmlns:cx="http://schemas.microsoft.com/office/drawing/2014/chartex" xmlns:cx1="http://schemas.microsoft.com/office/drawing/2015/9/8/chartex" xmlns:cx2="http://schemas.microsoft.com/office/drawing/2015/10/21/chartex" xmlns:cx3="http://schemas.microsoft.com/office/drawing/2016/5/9/chartex" xmlns:cx4="http://schemas.microsoft.com/office/drawing/2016/5/10/chartex" xmlns:cx5="http://schemas.microsoft.com/office/drawing/2016/5/11/chartex" xmlns:cx6="http://schemas.microsoft.com/office/drawing/2016/5/12/chartex" xmlns:cx7="http://schemas.microsoft.com/office/drawing/2016/5/13/chartex" xmlns:cx8="http://schemas.microsoft.com/office/drawing/2016/5/14/chartex" xmlns:mc="http://schemas.openxmlformats.org/markup-compatibility/2006" xmlns:aink="http://schemas.microsoft.com/office/drawing/2016/ink" xmlns:am3d="http://schemas.microsoft.com/office/drawing/2017/model3d" xmlns:o="urn:schemas-microsoft-com:office:office" xmlns:oel="http://schemas.microsoft.com/office/2019/extlst" xmlns:r="http://schemas.openxmlformats.org/officeDocument/2006/relationships" xmlns:m="http://schemas.openxmlformats.org/officeDocument/2006/math" xmlns:v="urn:schemas-microsoft-com:vml" xmlns:wp14="http://schemas.microsoft.com/office/word/2010/wordprocessingDrawing" xmlns:wp="http://schemas.openxmlformats.org/drawingml/2006/wordprocessingDrawing" xmlns:w10="urn:schemas-microsoft-com:office:word" xmlns:w="http://schemas.openxmlformats.org/wordprocessingml/2006/main" xmlns:w14="http://schemas.microsoft.com/office/word/2010/wordml" xmlns:w15="http://schemas.microsoft.com/office/word/2012/wordml" xmlns:w16cex="http://schemas.microsoft.com/office/word/2018/wordml/cex" xmlns:w16cid="http://schemas.microsoft.com/office/word/2016/wordml/cid" xmlns:w16="http://schemas.microsoft.com/office/word/2018/wordml" xmlns:w16sdtdh="http://schemas.microsoft.com/office/word/2020/wordml/sdtdatahash" xmlns:w16se="http://schemas.microsoft.com/office/word/2015/wordml/symex" xmlns:wpg="http://schemas.microsoft.com/office/word/2010/wordprocessingGroup" xmlns:wpi="http://schemas.microsoft.com/office/word/2010/wordprocessingInk" xmlns:wne="http://schemas.microsoft.com/office/word/2006/wordml" xmlns:wps="http://schemas.microsoft.com/office/word/2010/wordprocessingShape" mc:Ignorable="w14 w15 w16se w16cid w16 w16cex w16sdtdh wp14">
   <w:body>
     <w:p/>
     <w:p>
@@ -2078,6 +2078,9 @@
         <w:jc w:val="center"/>
       </w:pPr>
       <w:r>
+        <w:rPr>
+          <w:noProof/>
+        </w:rPr>
         <w:drawing>
           <wp:inline distT="0" distB="0" distL="0" distR="0" wp14:anchorId="4593433E" wp14:editId="5BD1BAA5">
             <wp:extent cx="5943600" cy="3700145"/>
@@ -2846,7 +2849,6 @@
             <w:pPr>
               <w:spacing w:after="0" w:line="240" w:lineRule="auto"/>
               <w:rPr>
-                <w:rFonts w:hint="eastAsia"/>
                 <w:i/>
                 <w:iCs/>
                 <w:color w:val="0432FF"/>
@@ -2872,67 +2874,13 @@
       </w:pPr>
       <w:bookmarkStart w:id="2" w:name="_Toc96516288"/>
       <w:r>
+        <w:lastRenderedPageBreak/>
         <w:t>2. Database Design</w:t>
       </w:r>
       <w:bookmarkEnd w:id="2"/>
     </w:p>
     <w:p>
       <w:pPr>
-        <w:pStyle w:val="Heading3"/>
-      </w:pPr>
-      <w:bookmarkStart w:id="3" w:name="_Toc96516289"/>
-      <w:r>
-        <w:t>a. Database Schema</w:t>
-      </w:r>
-      <w:bookmarkEnd w:id="3"/>
-    </w:p>
-    <w:p>
-      <w:pPr>
-        <w:spacing w:after="0" w:line="240" w:lineRule="auto"/>
-        <w:jc w:val="both"/>
-        <w:rPr>
-          <w:i/>
-          <w:color w:val="0000FF"/>
-        </w:rPr>
-      </w:pPr>
-      <w:r>
-        <w:rPr>
-          <w:i/>
-          <w:color w:val="0000FF"/>
-        </w:rPr>
-        <w:t>[Provide the t</w:t>
-      </w:r>
-      <w:r>
-        <w:rPr>
-          <w:i/>
-          <w:color w:val="0000FF"/>
-        </w:rPr>
-        <w:t xml:space="preserve">ables </w:t>
-      </w:r>
-      <w:r>
-        <w:rPr>
-          <w:i/>
-          <w:color w:val="0000FF"/>
-        </w:rPr>
-        <w:t>r</w:t>
-      </w:r>
-      <w:r>
-        <w:rPr>
-          <w:i/>
-          <w:color w:val="0000FF"/>
-        </w:rPr>
-        <w:t>elationship</w:t>
-      </w:r>
-      <w:r>
-        <w:rPr>
-          <w:i/>
-          <w:color w:val="0000FF"/>
-        </w:rPr>
-        <w:t xml:space="preserve"> like example below – following MySQL database naming convention]</w:t>
-      </w:r>
-    </w:p>
-    <w:p>
-      <w:pPr>
         <w:spacing w:after="0" w:line="240" w:lineRule="auto"/>
         <w:rPr>
           <w:rFonts w:ascii="Times New Roman" w:eastAsia="Times New Roman" w:hAnsi="Times New Roman" w:cs="Times New Roman"/>
@@ -2942,16 +2890,13 @@
       </w:pPr>
       <w:r>
         <w:rPr>
-          <w:rFonts w:ascii="Times New Roman" w:eastAsia="Times New Roman" w:hAnsi="Times New Roman" w:cs="Times New Roman"/>
-          <w:sz w:val="24"/>
-          <w:szCs w:val="24"/>
-        </w:rPr>
-        <w:lastRenderedPageBreak/>
+          <w:noProof/>
+        </w:rPr>
         <w:drawing>
-          <wp:inline distT="0" distB="0" distL="0" distR="0" wp14:anchorId="0288C06B" wp14:editId="27B3832E">
-            <wp:extent cx="5660020" cy="5558038"/>
-            <wp:effectExtent l="0" t="0" r="4445" b="5080"/>
-            <wp:docPr id="1" name="Picture 1"/>
+          <wp:inline distT="0" distB="0" distL="0" distR="0" wp14:anchorId="10E12C54" wp14:editId="296E4E16">
+            <wp:extent cx="5746750" cy="3941445"/>
+            <wp:effectExtent l="0" t="0" r="6350" b="1905"/>
+            <wp:docPr id="2" name="Picture 2"/>
             <wp:cNvGraphicFramePr>
               <a:graphicFrameLocks xmlns:a="http://schemas.openxmlformats.org/drawingml/2006/main" noChangeAspect="1"/>
             </wp:cNvGraphicFramePr>
@@ -2971,7 +2916,7 @@
                   <pic:spPr>
                     <a:xfrm>
                       <a:off x="0" y="0"/>
-                      <a:ext cx="5666464" cy="5564366"/>
+                      <a:ext cx="5746750" cy="3941445"/>
                     </a:xfrm>
                     <a:prstGeom prst="rect">
                       <a:avLst/>
@@ -2986,495 +2931,249 @@
     </w:p>
     <w:p>
       <w:pPr>
-        <w:pStyle w:val="Heading3"/>
-      </w:pPr>
-      <w:bookmarkStart w:id="4" w:name="_Toc96516290"/>
-      <w:r>
-        <w:t xml:space="preserve">b. </w:t>
-      </w:r>
-      <w:r>
-        <w:t>Table Description</w:t>
+        <w:pStyle w:val="Heading1"/>
+      </w:pPr>
+      <w:bookmarkStart w:id="3" w:name="_Toc96516291"/>
+      <w:r>
+        <w:t>I</w:t>
+      </w:r>
+      <w:r>
+        <w:t>I</w:t>
+      </w:r>
+      <w:r>
+        <w:t xml:space="preserve">. </w:t>
+      </w:r>
+      <w:r>
+        <w:t>Code</w:t>
+      </w:r>
+      <w:r>
+        <w:t xml:space="preserve"> Design</w:t>
+      </w:r>
+      <w:r>
+        <w:t>s</w:t>
+      </w:r>
+      <w:bookmarkEnd w:id="3"/>
+    </w:p>
+    <w:p>
+      <w:pPr>
+        <w:pStyle w:val="Heading2"/>
+      </w:pPr>
+      <w:bookmarkStart w:id="4" w:name="_Toc96516292"/>
+      <w:r>
+        <w:t>1.</w:t>
+      </w:r>
+      <w:r>
+        <w:t xml:space="preserve"> </w:t>
+      </w:r>
+      <w:r>
+        <w:t>&lt;Feature</w:t>
+      </w:r>
+      <w:r>
+        <w:t>/Function</w:t>
+      </w:r>
+      <w:r>
+        <w:t xml:space="preserve"> Name1&gt;</w:t>
       </w:r>
       <w:bookmarkEnd w:id="4"/>
     </w:p>
-    <w:tbl>
-      <w:tblPr>
-        <w:tblW w:w="5000" w:type="pct"/>
-        <w:tblInd w:w="-5" w:type="dxa"/>
-        <w:tblBorders>
-          <w:top w:val="single" w:sz="4" w:space="0" w:color="auto"/>
-          <w:left w:val="single" w:sz="4" w:space="0" w:color="auto"/>
-          <w:bottom w:val="single" w:sz="4" w:space="0" w:color="auto"/>
-          <w:right w:val="single" w:sz="4" w:space="0" w:color="auto"/>
-          <w:insideH w:val="single" w:sz="4" w:space="0" w:color="auto"/>
-          <w:insideV w:val="single" w:sz="4" w:space="0" w:color="auto"/>
-        </w:tblBorders>
-        <w:tblLayout w:type="fixed"/>
-        <w:tblLook w:val="0000" w:firstRow="0" w:lastRow="0" w:firstColumn="0" w:lastColumn="0" w:noHBand="0" w:noVBand="0"/>
-      </w:tblPr>
-      <w:tblGrid>
-        <w:gridCol w:w="551"/>
-        <w:gridCol w:w="1717"/>
-        <w:gridCol w:w="7082"/>
-      </w:tblGrid>
-      <w:tr>
-        <w:tc>
-          <w:tcPr>
-            <w:tcW w:w="551" w:type="dxa"/>
-            <w:shd w:val="clear" w:color="auto" w:fill="FFE8E1"/>
-            <w:vAlign w:val="center"/>
-          </w:tcPr>
-          <w:p>
-            <w:pPr>
-              <w:spacing w:after="0" w:line="240" w:lineRule="auto"/>
-              <w:rPr>
-                <w:rFonts w:ascii="Calibri" w:eastAsia="Times New Roman" w:hAnsi="Calibri" w:cs="Calibri"/>
-                <w:b/>
-                <w:bCs/>
-                <w:iCs/>
-                <w:color w:val="000000"/>
-                <w:lang w:val="en-GB" w:eastAsia="en-GB"/>
-              </w:rPr>
-            </w:pPr>
-            <w:r>
-              <w:rPr>
-                <w:rFonts w:ascii="Calibri" w:eastAsia="Times New Roman" w:hAnsi="Calibri" w:cs="Calibri" w:hint="eastAsia"/>
-                <w:b/>
-                <w:bCs/>
-                <w:iCs/>
-                <w:color w:val="000000"/>
-                <w:lang w:val="en-GB" w:eastAsia="en-GB"/>
-              </w:rPr>
-              <w:t>No</w:t>
-            </w:r>
-          </w:p>
-        </w:tc>
-        <w:tc>
-          <w:tcPr>
-            <w:tcW w:w="1717" w:type="dxa"/>
-            <w:shd w:val="clear" w:color="auto" w:fill="FFE8E1"/>
-            <w:vAlign w:val="center"/>
-          </w:tcPr>
-          <w:p>
-            <w:pPr>
-              <w:spacing w:after="0" w:line="240" w:lineRule="auto"/>
-              <w:rPr>
-                <w:rFonts w:ascii="Calibri" w:eastAsia="Times New Roman" w:hAnsi="Calibri" w:cs="Calibri"/>
-                <w:b/>
-                <w:bCs/>
-                <w:iCs/>
-                <w:color w:val="000000"/>
-                <w:lang w:val="en-GB" w:eastAsia="en-GB"/>
-              </w:rPr>
-            </w:pPr>
-            <w:r>
-              <w:rPr>
-                <w:rFonts w:ascii="Calibri" w:eastAsia="Times New Roman" w:hAnsi="Calibri" w:cs="Calibri"/>
-                <w:b/>
-                <w:bCs/>
-                <w:iCs/>
-                <w:color w:val="000000"/>
-                <w:lang w:val="en-GB" w:eastAsia="en-GB"/>
-              </w:rPr>
-              <w:t>Table</w:t>
-            </w:r>
-          </w:p>
-        </w:tc>
-        <w:tc>
-          <w:tcPr>
-            <w:tcW w:w="7082" w:type="dxa"/>
-            <w:shd w:val="clear" w:color="auto" w:fill="FFE8E1"/>
-            <w:vAlign w:val="center"/>
-          </w:tcPr>
-          <w:p>
-            <w:pPr>
-              <w:spacing w:after="0" w:line="240" w:lineRule="auto"/>
-              <w:rPr>
-                <w:rFonts w:ascii="Calibri" w:eastAsia="Times New Roman" w:hAnsi="Calibri" w:cs="Calibri"/>
-                <w:b/>
-                <w:bCs/>
-                <w:iCs/>
-                <w:color w:val="000000"/>
-                <w:lang w:val="en-GB" w:eastAsia="en-GB"/>
-              </w:rPr>
-            </w:pPr>
-            <w:r>
-              <w:rPr>
-                <w:rFonts w:ascii="Calibri" w:eastAsia="Times New Roman" w:hAnsi="Calibri" w:cs="Calibri" w:hint="eastAsia"/>
-                <w:b/>
-                <w:bCs/>
-                <w:iCs/>
-                <w:color w:val="000000"/>
-                <w:lang w:val="en-GB" w:eastAsia="en-GB"/>
-              </w:rPr>
-              <w:t>Description</w:t>
-            </w:r>
-          </w:p>
-        </w:tc>
-      </w:tr>
-      <w:tr>
-        <w:tc>
-          <w:tcPr>
-            <w:tcW w:w="551" w:type="dxa"/>
-          </w:tcPr>
-          <w:p>
-            <w:pPr>
-              <w:spacing w:after="0" w:line="240" w:lineRule="auto"/>
-              <w:rPr>
-                <w:i/>
-                <w:iCs/>
-                <w:color w:val="0432FF"/>
-              </w:rPr>
-            </w:pPr>
-            <w:r>
-              <w:rPr>
-                <w:rFonts w:hint="eastAsia"/>
-                <w:i/>
-                <w:iCs/>
-                <w:color w:val="0432FF"/>
-              </w:rPr>
-              <w:t>01</w:t>
-            </w:r>
-          </w:p>
-        </w:tc>
-        <w:tc>
-          <w:tcPr>
-            <w:tcW w:w="1717" w:type="dxa"/>
-          </w:tcPr>
-          <w:p>
-            <w:pPr>
-              <w:spacing w:after="0" w:line="240" w:lineRule="auto"/>
-              <w:rPr>
-                <w:i/>
-                <w:iCs/>
-                <w:color w:val="0432FF"/>
-              </w:rPr>
-            </w:pPr>
-            <w:r>
-              <w:rPr>
-                <w:rFonts w:hint="eastAsia"/>
-                <w:i/>
-                <w:iCs/>
-                <w:color w:val="0432FF"/>
-              </w:rPr>
-              <w:t>&lt;</w:t>
-            </w:r>
-            <w:r>
-              <w:rPr>
-                <w:i/>
-                <w:iCs/>
-                <w:color w:val="0432FF"/>
-              </w:rPr>
-              <w:t>Table</w:t>
-            </w:r>
-            <w:r>
-              <w:rPr>
-                <w:rFonts w:hint="eastAsia"/>
-                <w:i/>
-                <w:iCs/>
-                <w:color w:val="0432FF"/>
-              </w:rPr>
-              <w:t xml:space="preserve"> name&gt;</w:t>
-            </w:r>
-          </w:p>
-        </w:tc>
-        <w:tc>
-          <w:tcPr>
-            <w:tcW w:w="7082" w:type="dxa"/>
-          </w:tcPr>
-          <w:p>
-            <w:pPr>
-              <w:spacing w:after="0" w:line="240" w:lineRule="auto"/>
-              <w:rPr>
-                <w:i/>
-                <w:iCs/>
-                <w:color w:val="0432FF"/>
-              </w:rPr>
-            </w:pPr>
-            <w:r>
-              <w:rPr>
-                <w:rFonts w:hint="eastAsia"/>
-                <w:i/>
-                <w:iCs/>
-                <w:color w:val="0432FF"/>
-              </w:rPr>
-              <w:t xml:space="preserve">&lt;Description of </w:t>
-            </w:r>
-            <w:r>
-              <w:rPr>
-                <w:i/>
-                <w:iCs/>
-                <w:color w:val="0432FF"/>
-              </w:rPr>
-              <w:t xml:space="preserve">the </w:t>
-            </w:r>
-            <w:r>
-              <w:rPr>
-                <w:i/>
-                <w:iCs/>
-                <w:color w:val="0432FF"/>
-              </w:rPr>
-              <w:t>table</w:t>
-            </w:r>
-            <w:r>
-              <w:rPr>
-                <w:rFonts w:hint="eastAsia"/>
-                <w:i/>
-                <w:iCs/>
-                <w:color w:val="0432FF"/>
-              </w:rPr>
-              <w:t>&gt;</w:t>
-            </w:r>
-            <w:r>
-              <w:rPr>
-                <w:i/>
-                <w:iCs/>
-                <w:color w:val="0432FF"/>
-              </w:rPr>
-              <w:tab/>
-            </w:r>
-          </w:p>
-        </w:tc>
-      </w:tr>
-    </w:tbl>
-    <w:p/>
     <w:p>
       <w:pPr>
-        <w:pStyle w:val="Heading1"/>
-      </w:pPr>
-      <w:bookmarkStart w:id="5" w:name="_Toc96516291"/>
-      <w:r>
-        <w:t>I</w:t>
-      </w:r>
-      <w:r>
-        <w:t>I</w:t>
-      </w:r>
-      <w:r>
-        <w:t xml:space="preserve">. </w:t>
-      </w:r>
-      <w:r>
-        <w:t>Code</w:t>
-      </w:r>
-      <w:r>
-        <w:t xml:space="preserve"> Design</w:t>
-      </w:r>
-      <w:r>
+        <w:jc w:val="both"/>
+        <w:rPr>
+          <w:i/>
+          <w:color w:val="0000FF"/>
+        </w:rPr>
+      </w:pPr>
+      <w:r>
+        <w:rPr>
+          <w:i/>
+          <w:color w:val="0000FF"/>
+        </w:rPr>
+        <w:t>[</w:t>
+      </w:r>
+      <w:r>
+        <w:rPr>
+          <w:i/>
+          <w:color w:val="0000FF"/>
+        </w:rPr>
+        <w:t xml:space="preserve">Provide the detailed design for the </w:t>
+      </w:r>
+      <w:r>
+        <w:rPr>
+          <w:i/>
+          <w:color w:val="0000FF"/>
+        </w:rPr>
+        <w:t>function</w:t>
+      </w:r>
+      <w:r>
+        <w:rPr>
+          <w:i/>
+          <w:color w:val="0000FF"/>
+        </w:rPr>
+        <w:t xml:space="preserve"> </w:t>
+      </w:r>
+      <w:r>
+        <w:rPr>
+          <w:i/>
+          <w:color w:val="0000FF"/>
+        </w:rPr>
+        <w:t>&lt;Feature</w:t>
+      </w:r>
+      <w:r>
+        <w:rPr>
+          <w:i/>
+          <w:color w:val="0000FF"/>
+        </w:rPr>
+        <w:t>/Function</w:t>
+      </w:r>
+      <w:r>
+        <w:rPr>
+          <w:i/>
+          <w:color w:val="0000FF"/>
+        </w:rPr>
+        <w:t xml:space="preserve"> Name1&gt;</w:t>
+      </w:r>
+      <w:r>
+        <w:rPr>
+          <w:i/>
+          <w:color w:val="0000FF"/>
+        </w:rPr>
+        <w:t xml:space="preserve">. It </w:t>
+      </w:r>
+      <w:proofErr w:type="gramStart"/>
+      <w:r>
+        <w:rPr>
+          <w:i/>
+          <w:color w:val="0000FF"/>
+        </w:rPr>
+        <w:t>include</w:t>
+      </w:r>
+      <w:proofErr w:type="gramEnd"/>
+      <w:r>
+        <w:rPr>
+          <w:i/>
+          <w:color w:val="0000FF"/>
+        </w:rPr>
+        <w:t xml:space="preserve"> </w:t>
+      </w:r>
+      <w:r>
+        <w:rPr>
+          <w:i/>
+          <w:color w:val="0000FF"/>
+        </w:rPr>
+        <w:t>Class Diagram</w:t>
+      </w:r>
+      <w:r>
+        <w:rPr>
+          <w:i/>
+          <w:color w:val="0000FF"/>
+        </w:rPr>
+        <w:t xml:space="preserve">, </w:t>
+      </w:r>
+      <w:r>
+        <w:rPr>
+          <w:i/>
+          <w:color w:val="0000FF"/>
+        </w:rPr>
+        <w:t>Class Specification</w:t>
+      </w:r>
+      <w:r>
+        <w:rPr>
+          <w:i/>
+          <w:color w:val="0000FF"/>
+        </w:rPr>
         <w:t>s</w:t>
+      </w:r>
+      <w:r>
+        <w:rPr>
+          <w:i/>
+          <w:color w:val="0000FF"/>
+        </w:rPr>
+        <w:t xml:space="preserve">, and </w:t>
+      </w:r>
+      <w:r>
+        <w:rPr>
+          <w:i/>
+          <w:color w:val="0000FF"/>
+        </w:rPr>
+        <w:t>Sequence Diagram</w:t>
+      </w:r>
+      <w:r>
+        <w:rPr>
+          <w:i/>
+          <w:color w:val="0000FF"/>
+        </w:rPr>
+        <w:t>(s</w:t>
+      </w:r>
+      <w:r>
+        <w:rPr>
+          <w:i/>
+          <w:color w:val="0000FF"/>
+        </w:rPr>
+        <w:t>)</w:t>
+      </w:r>
+      <w:r>
+        <w:rPr>
+          <w:i/>
+          <w:color w:val="0000FF"/>
+        </w:rPr>
+        <w:t>]</w:t>
+      </w:r>
+    </w:p>
+    <w:p>
+      <w:pPr>
+        <w:pStyle w:val="Heading3"/>
+      </w:pPr>
+      <w:bookmarkStart w:id="5" w:name="_Toc96516293"/>
+      <w:r>
+        <w:t>a</w:t>
+      </w:r>
+      <w:r>
+        <w:t>.</w:t>
+      </w:r>
+      <w:r>
+        <w:t xml:space="preserve"> Class Diagram</w:t>
       </w:r>
       <w:bookmarkEnd w:id="5"/>
     </w:p>
     <w:p>
       <w:pPr>
-        <w:pStyle w:val="Heading2"/>
-      </w:pPr>
-      <w:bookmarkStart w:id="6" w:name="_Toc96516292"/>
-      <w:r>
-        <w:t>1.</w:t>
-      </w:r>
-      <w:r>
-        <w:t xml:space="preserve"> </w:t>
-      </w:r>
-      <w:r>
-        <w:t>&lt;Feature</w:t>
-      </w:r>
-      <w:r>
-        <w:t>/Function</w:t>
-      </w:r>
-      <w:r>
-        <w:t xml:space="preserve"> Name1&gt;</w:t>
-      </w:r>
-      <w:bookmarkEnd w:id="6"/>
+        <w:jc w:val="both"/>
+        <w:rPr>
+          <w:i/>
+          <w:color w:val="0000FF"/>
+        </w:rPr>
+      </w:pPr>
+      <w:r>
+        <w:rPr>
+          <w:i/>
+          <w:color w:val="0000FF"/>
+        </w:rPr>
+        <w:t>[</w:t>
+      </w:r>
+      <w:r>
+        <w:rPr>
+          <w:i/>
+          <w:color w:val="0000FF"/>
+        </w:rPr>
+        <w:t>This part presents the class di</w:t>
+      </w:r>
+      <w:r>
+        <w:rPr>
+          <w:i/>
+          <w:color w:val="0000FF"/>
+        </w:rPr>
+        <w:t>agram for the relevant feature]</w:t>
+      </w:r>
     </w:p>
     <w:p>
       <w:pPr>
-        <w:jc w:val="both"/>
-        <w:rPr>
-          <w:i/>
-          <w:color w:val="0000FF"/>
-        </w:rPr>
-      </w:pPr>
-      <w:r>
-        <w:rPr>
-          <w:i/>
-          <w:color w:val="0000FF"/>
-        </w:rPr>
-        <w:t>[</w:t>
-      </w:r>
-      <w:r>
-        <w:rPr>
-          <w:i/>
-          <w:color w:val="0000FF"/>
-        </w:rPr>
-        <w:t xml:space="preserve">Provide the detailed design for the </w:t>
-      </w:r>
-      <w:r>
-        <w:rPr>
-          <w:i/>
-          <w:color w:val="0000FF"/>
-        </w:rPr>
-        <w:t>function</w:t>
-      </w:r>
-      <w:r>
-        <w:rPr>
-          <w:i/>
-          <w:color w:val="0000FF"/>
-        </w:rPr>
-        <w:t xml:space="preserve"> </w:t>
-      </w:r>
-      <w:r>
-        <w:rPr>
-          <w:i/>
-          <w:color w:val="0000FF"/>
-        </w:rPr>
-        <w:t>&lt;Feature</w:t>
-      </w:r>
-      <w:r>
-        <w:rPr>
-          <w:i/>
-          <w:color w:val="0000FF"/>
-        </w:rPr>
-        <w:t>/Function</w:t>
-      </w:r>
-      <w:r>
-        <w:rPr>
-          <w:i/>
-          <w:color w:val="0000FF"/>
-        </w:rPr>
-        <w:t xml:space="preserve"> Name1&gt;</w:t>
-      </w:r>
-      <w:r>
-        <w:rPr>
-          <w:i/>
-          <w:color w:val="0000FF"/>
-        </w:rPr>
-        <w:t>. It include</w:t>
-      </w:r>
-      <w:r>
-        <w:rPr>
-          <w:i/>
-          <w:color w:val="0000FF"/>
-        </w:rPr>
-        <w:t xml:space="preserve"> </w:t>
-      </w:r>
-      <w:r>
-        <w:rPr>
-          <w:i/>
-          <w:color w:val="0000FF"/>
-        </w:rPr>
-        <w:t>Class Diagram</w:t>
-      </w:r>
-      <w:r>
-        <w:rPr>
-          <w:i/>
-          <w:color w:val="0000FF"/>
-        </w:rPr>
-        <w:t xml:space="preserve">, </w:t>
-      </w:r>
-      <w:r>
-        <w:rPr>
-          <w:i/>
-          <w:color w:val="0000FF"/>
-        </w:rPr>
-        <w:t>Class Specification</w:t>
-      </w:r>
-      <w:r>
-        <w:rPr>
-          <w:i/>
-          <w:color w:val="0000FF"/>
-        </w:rPr>
-        <w:t>s</w:t>
-      </w:r>
-      <w:r>
-        <w:rPr>
-          <w:i/>
-          <w:color w:val="0000FF"/>
-        </w:rPr>
-        <w:t xml:space="preserve">, and </w:t>
-      </w:r>
-      <w:r>
-        <w:rPr>
-          <w:i/>
-          <w:color w:val="0000FF"/>
-        </w:rPr>
-        <w:t>Sequence Diagram</w:t>
-      </w:r>
-      <w:r>
-        <w:rPr>
-          <w:i/>
-          <w:color w:val="0000FF"/>
-        </w:rPr>
-        <w:t>(s</w:t>
-      </w:r>
-      <w:r>
-        <w:rPr>
-          <w:i/>
-          <w:color w:val="0000FF"/>
-        </w:rPr>
-        <w:t>)</w:t>
-      </w:r>
-      <w:r>
-        <w:rPr>
-          <w:i/>
-          <w:color w:val="0000FF"/>
-        </w:rPr>
-        <w:t>]</w:t>
-      </w:r>
-    </w:p>
-    <w:p>
-      <w:pPr>
-        <w:pStyle w:val="Heading3"/>
-      </w:pPr>
-      <w:bookmarkStart w:id="7" w:name="_Toc96516293"/>
-      <w:r>
-        <w:t>a</w:t>
-      </w:r>
-      <w:r>
-        <w:t>.</w:t>
-      </w:r>
-      <w:r>
-        <w:t xml:space="preserve"> Class Diagram</w:t>
-      </w:r>
-      <w:bookmarkEnd w:id="7"/>
-    </w:p>
-    <w:p>
-      <w:pPr>
-        <w:jc w:val="both"/>
-        <w:rPr>
-          <w:i/>
-          <w:color w:val="0000FF"/>
-        </w:rPr>
-      </w:pPr>
-      <w:r>
-        <w:rPr>
-          <w:i/>
-          <w:color w:val="0000FF"/>
-        </w:rPr>
-        <w:t>[</w:t>
-      </w:r>
-      <w:r>
-        <w:rPr>
-          <w:i/>
-          <w:color w:val="0000FF"/>
-        </w:rPr>
-        <w:t>This part presents the class di</w:t>
-      </w:r>
-      <w:r>
-        <w:rPr>
-          <w:i/>
-          <w:color w:val="0000FF"/>
-        </w:rPr>
-        <w:t>agram for the relevant feature]</w:t>
-      </w:r>
-    </w:p>
-    <w:p>
-      <w:pPr>
         <w:jc w:val="center"/>
       </w:pPr>
       <w:r>
         <w:rPr>
           <w:noProof/>
         </w:rPr>
-        <w:lastRenderedPageBreak/>
         <w:drawing>
           <wp:inline distT="0" distB="0" distL="0" distR="0" wp14:anchorId="4C98E4EC" wp14:editId="20930F2C">
             <wp:extent cx="5326380" cy="2567588"/>
@@ -3516,8 +3215,9 @@
       <w:pPr>
         <w:pStyle w:val="Heading3"/>
       </w:pPr>
-      <w:bookmarkStart w:id="8" w:name="_Toc96516294"/>
-      <w:r>
+      <w:bookmarkStart w:id="6" w:name="_Toc96516294"/>
+      <w:r>
+        <w:lastRenderedPageBreak/>
         <w:t>b</w:t>
       </w:r>
       <w:r>
@@ -3526,7 +3226,7 @@
       <w:r>
         <w:t xml:space="preserve"> Class Specifications</w:t>
       </w:r>
-      <w:bookmarkEnd w:id="8"/>
+      <w:bookmarkEnd w:id="6"/>
     </w:p>
     <w:p>
       <w:pPr>
@@ -4276,7 +3976,7 @@
       <w:pPr>
         <w:pStyle w:val="Heading3"/>
       </w:pPr>
-      <w:bookmarkStart w:id="9" w:name="_Toc96516295"/>
+      <w:bookmarkStart w:id="7" w:name="_Toc96516295"/>
       <w:r>
         <w:t>c</w:t>
       </w:r>
@@ -4289,7 +3989,7 @@
       <w:r>
         <w:t>(s)</w:t>
       </w:r>
-      <w:bookmarkEnd w:id="9"/>
+      <w:bookmarkEnd w:id="7"/>
     </w:p>
     <w:p>
       <w:pPr>
@@ -4327,7 +4027,6 @@
         <w:rPr>
           <w:noProof/>
         </w:rPr>
-        <w:lastRenderedPageBreak/>
         <w:drawing>
           <wp:inline distT="0" distB="0" distL="0" distR="0" wp14:anchorId="44B9D1DE" wp14:editId="27B5050C">
             <wp:extent cx="5937885" cy="3739515"/>
@@ -4382,7 +4081,7 @@
       <w:pPr>
         <w:pStyle w:val="Heading3"/>
       </w:pPr>
-      <w:bookmarkStart w:id="10" w:name="_Toc96516296"/>
+      <w:bookmarkStart w:id="8" w:name="_Toc96516296"/>
       <w:r>
         <w:t>d</w:t>
       </w:r>
@@ -4398,12 +4097,10 @@
       <w:r>
         <w:t>Q</w:t>
       </w:r>
-      <w:bookmarkStart w:id="11" w:name="_GoBack"/>
-      <w:bookmarkEnd w:id="11"/>
       <w:r>
         <w:t>ueries</w:t>
       </w:r>
-      <w:bookmarkEnd w:id="10"/>
+      <w:bookmarkEnd w:id="8"/>
     </w:p>
     <w:p>
       <w:pPr>
@@ -4441,11 +4138,12 @@
       <w:pPr>
         <w:pStyle w:val="Heading2"/>
       </w:pPr>
-      <w:bookmarkStart w:id="12" w:name="_Toc96516297"/>
-      <w:r>
+      <w:bookmarkStart w:id="9" w:name="_Toc96516297"/>
+      <w:r>
+        <w:lastRenderedPageBreak/>
         <w:t>2. &lt;Feature/Function Name2&gt;</w:t>
       </w:r>
-      <w:bookmarkEnd w:id="12"/>
+      <w:bookmarkEnd w:id="9"/>
     </w:p>
     <w:p>
       <w:r>
@@ -4470,7 +4168,7 @@
 </file>
 
 <file path=word/endnotes.xml><?xml version="1.0" encoding="utf-8"?>
-<w:endnotes xmlns:wpc="http://schemas.microsoft.com/office/word/2010/wordprocessingCanvas" xmlns:cx="http://schemas.microsoft.com/office/drawing/2014/chartex" xmlns:cx1="http://schemas.microsoft.com/office/drawing/2015/9/8/chartex" xmlns:cx2="http://schemas.microsoft.com/office/drawing/2015/10/21/chartex" xmlns:cx3="http://schemas.microsoft.com/office/drawing/2016/5/9/chartex" xmlns:cx4="http://schemas.microsoft.com/office/drawing/2016/5/10/chartex" xmlns:cx5="http://schemas.microsoft.com/office/drawing/2016/5/11/chartex" xmlns:cx6="http://schemas.microsoft.com/office/drawing/2016/5/12/chartex" xmlns:cx7="http://schemas.microsoft.com/office/drawing/2016/5/13/chartex" xmlns:cx8="http://schemas.microsoft.com/office/drawing/2016/5/14/chartex" xmlns:mc="http://schemas.openxmlformats.org/markup-compatibility/2006" xmlns:aink="http://schemas.microsoft.com/office/drawing/2016/ink" xmlns:am3d="http://schemas.microsoft.com/office/drawing/2017/model3d" xmlns:o="urn:schemas-microsoft-com:office:office" xmlns:r="http://schemas.openxmlformats.org/officeDocument/2006/relationships" xmlns:m="http://schemas.openxmlformats.org/officeDocument/2006/math" xmlns:v="urn:schemas-microsoft-com:vml" xmlns:wp14="http://schemas.microsoft.com/office/word/2010/wordprocessingDrawing" xmlns:wp="http://schemas.openxmlformats.org/drawingml/2006/wordprocessingDrawing" xmlns:w10="urn:schemas-microsoft-com:office:word" xmlns:w="http://schemas.openxmlformats.org/wordprocessingml/2006/main" xmlns:w14="http://schemas.microsoft.com/office/word/2010/wordml" xmlns:w15="http://schemas.microsoft.com/office/word/2012/wordml" xmlns:w16cid="http://schemas.microsoft.com/office/word/2016/wordml/cid" xmlns:w16se="http://schemas.microsoft.com/office/word/2015/wordml/symex" xmlns:wpg="http://schemas.microsoft.com/office/word/2010/wordprocessingGroup" xmlns:wpi="http://schemas.microsoft.com/office/word/2010/wordprocessingInk" xmlns:wne="http://schemas.microsoft.com/office/word/2006/wordml" xmlns:wps="http://schemas.microsoft.com/office/word/2010/wordprocessingShape" mc:Ignorable="w14 w15 w16se w16cid wp14">
+<w:endnotes xmlns:wpc="http://schemas.microsoft.com/office/word/2010/wordprocessingCanvas" xmlns:cx="http://schemas.microsoft.com/office/drawing/2014/chartex" xmlns:cx1="http://schemas.microsoft.com/office/drawing/2015/9/8/chartex" xmlns:cx2="http://schemas.microsoft.com/office/drawing/2015/10/21/chartex" xmlns:cx3="http://schemas.microsoft.com/office/drawing/2016/5/9/chartex" xmlns:cx4="http://schemas.microsoft.com/office/drawing/2016/5/10/chartex" xmlns:cx5="http://schemas.microsoft.com/office/drawing/2016/5/11/chartex" xmlns:cx6="http://schemas.microsoft.com/office/drawing/2016/5/12/chartex" xmlns:cx7="http://schemas.microsoft.com/office/drawing/2016/5/13/chartex" xmlns:cx8="http://schemas.microsoft.com/office/drawing/2016/5/14/chartex" xmlns:mc="http://schemas.openxmlformats.org/markup-compatibility/2006" xmlns:aink="http://schemas.microsoft.com/office/drawing/2016/ink" xmlns:am3d="http://schemas.microsoft.com/office/drawing/2017/model3d" xmlns:o="urn:schemas-microsoft-com:office:office" xmlns:oel="http://schemas.microsoft.com/office/2019/extlst" xmlns:r="http://schemas.openxmlformats.org/officeDocument/2006/relationships" xmlns:m="http://schemas.openxmlformats.org/officeDocument/2006/math" xmlns:v="urn:schemas-microsoft-com:vml" xmlns:wp14="http://schemas.microsoft.com/office/word/2010/wordprocessingDrawing" xmlns:wp="http://schemas.openxmlformats.org/drawingml/2006/wordprocessingDrawing" xmlns:w10="urn:schemas-microsoft-com:office:word" xmlns:w="http://schemas.openxmlformats.org/wordprocessingml/2006/main" xmlns:w14="http://schemas.microsoft.com/office/word/2010/wordml" xmlns:w15="http://schemas.microsoft.com/office/word/2012/wordml" xmlns:w16cex="http://schemas.microsoft.com/office/word/2018/wordml/cex" xmlns:w16cid="http://schemas.microsoft.com/office/word/2016/wordml/cid" xmlns:w16="http://schemas.microsoft.com/office/word/2018/wordml" xmlns:w16sdtdh="http://schemas.microsoft.com/office/word/2020/wordml/sdtdatahash" xmlns:w16se="http://schemas.microsoft.com/office/word/2015/wordml/symex" xmlns:wpg="http://schemas.microsoft.com/office/word/2010/wordprocessingGroup" xmlns:wpi="http://schemas.microsoft.com/office/word/2010/wordprocessingInk" xmlns:wne="http://schemas.microsoft.com/office/word/2006/wordml" xmlns:wps="http://schemas.microsoft.com/office/word/2010/wordprocessingShape" mc:Ignorable="w14 w15 w16se w16cid w16 w16cex w16sdtdh wp14">
   <w:endnote w:type="separator" w:id="-1">
     <w:p>
       <w:pPr>
@@ -4495,7 +4193,7 @@
 </file>
 
 <file path=word/footer1.xml><?xml version="1.0" encoding="utf-8"?>
-<w:ftr xmlns:wpc="http://schemas.microsoft.com/office/word/2010/wordprocessingCanvas" xmlns:cx="http://schemas.microsoft.com/office/drawing/2014/chartex" xmlns:cx1="http://schemas.microsoft.com/office/drawing/2015/9/8/chartex" xmlns:cx2="http://schemas.microsoft.com/office/drawing/2015/10/21/chartex" xmlns:cx3="http://schemas.microsoft.com/office/drawing/2016/5/9/chartex" xmlns:cx4="http://schemas.microsoft.com/office/drawing/2016/5/10/chartex" xmlns:cx5="http://schemas.microsoft.com/office/drawing/2016/5/11/chartex" xmlns:cx6="http://schemas.microsoft.com/office/drawing/2016/5/12/chartex" xmlns:cx7="http://schemas.microsoft.com/office/drawing/2016/5/13/chartex" xmlns:cx8="http://schemas.microsoft.com/office/drawing/2016/5/14/chartex" xmlns:mc="http://schemas.openxmlformats.org/markup-compatibility/2006" xmlns:aink="http://schemas.microsoft.com/office/drawing/2016/ink" xmlns:am3d="http://schemas.microsoft.com/office/drawing/2017/model3d" xmlns:o="urn:schemas-microsoft-com:office:office" xmlns:r="http://schemas.openxmlformats.org/officeDocument/2006/relationships" xmlns:m="http://schemas.openxmlformats.org/officeDocument/2006/math" xmlns:v="urn:schemas-microsoft-com:vml" xmlns:wp14="http://schemas.microsoft.com/office/word/2010/wordprocessingDrawing" xmlns:wp="http://schemas.openxmlformats.org/drawingml/2006/wordprocessingDrawing" xmlns:w10="urn:schemas-microsoft-com:office:word" xmlns:w="http://schemas.openxmlformats.org/wordprocessingml/2006/main" xmlns:w14="http://schemas.microsoft.com/office/word/2010/wordml" xmlns:w15="http://schemas.microsoft.com/office/word/2012/wordml" xmlns:w16cid="http://schemas.microsoft.com/office/word/2016/wordml/cid" xmlns:w16se="http://schemas.microsoft.com/office/word/2015/wordml/symex" xmlns:wpg="http://schemas.microsoft.com/office/word/2010/wordprocessingGroup" xmlns:wpi="http://schemas.microsoft.com/office/word/2010/wordprocessingInk" xmlns:wne="http://schemas.microsoft.com/office/word/2006/wordml" xmlns:wps="http://schemas.microsoft.com/office/word/2010/wordprocessingShape" mc:Ignorable="w14 w15 w16se w16cid wp14">
+<w:ftr xmlns:wpc="http://schemas.microsoft.com/office/word/2010/wordprocessingCanvas" xmlns:cx="http://schemas.microsoft.com/office/drawing/2014/chartex" xmlns:cx1="http://schemas.microsoft.com/office/drawing/2015/9/8/chartex" xmlns:cx2="http://schemas.microsoft.com/office/drawing/2015/10/21/chartex" xmlns:cx3="http://schemas.microsoft.com/office/drawing/2016/5/9/chartex" xmlns:cx4="http://schemas.microsoft.com/office/drawing/2016/5/10/chartex" xmlns:cx5="http://schemas.microsoft.com/office/drawing/2016/5/11/chartex" xmlns:cx6="http://schemas.microsoft.com/office/drawing/2016/5/12/chartex" xmlns:cx7="http://schemas.microsoft.com/office/drawing/2016/5/13/chartex" xmlns:cx8="http://schemas.microsoft.com/office/drawing/2016/5/14/chartex" xmlns:mc="http://schemas.openxmlformats.org/markup-compatibility/2006" xmlns:aink="http://schemas.microsoft.com/office/drawing/2016/ink" xmlns:am3d="http://schemas.microsoft.com/office/drawing/2017/model3d" xmlns:o="urn:schemas-microsoft-com:office:office" xmlns:oel="http://schemas.microsoft.com/office/2019/extlst" xmlns:r="http://schemas.openxmlformats.org/officeDocument/2006/relationships" xmlns:m="http://schemas.openxmlformats.org/officeDocument/2006/math" xmlns:v="urn:schemas-microsoft-com:vml" xmlns:wp14="http://schemas.microsoft.com/office/word/2010/wordprocessingDrawing" xmlns:wp="http://schemas.openxmlformats.org/drawingml/2006/wordprocessingDrawing" xmlns:w10="urn:schemas-microsoft-com:office:word" xmlns:w="http://schemas.openxmlformats.org/wordprocessingml/2006/main" xmlns:w14="http://schemas.microsoft.com/office/word/2010/wordml" xmlns:w15="http://schemas.microsoft.com/office/word/2012/wordml" xmlns:w16cex="http://schemas.microsoft.com/office/word/2018/wordml/cex" xmlns:w16cid="http://schemas.microsoft.com/office/word/2016/wordml/cid" xmlns:w16="http://schemas.microsoft.com/office/word/2018/wordml" xmlns:w16sdtdh="http://schemas.microsoft.com/office/word/2020/wordml/sdtdatahash" xmlns:w16se="http://schemas.microsoft.com/office/word/2015/wordml/symex" xmlns:wpg="http://schemas.microsoft.com/office/word/2010/wordprocessingGroup" xmlns:wpi="http://schemas.microsoft.com/office/word/2010/wordprocessingInk" xmlns:wne="http://schemas.microsoft.com/office/word/2006/wordml" xmlns:wps="http://schemas.microsoft.com/office/word/2010/wordprocessingShape" mc:Ignorable="w14 w15 w16se w16cid w16 w16cex w16sdtdh wp14">
   <w:p>
     <w:pPr>
       <w:pStyle w:val="Footer"/>
@@ -4550,7 +4248,7 @@
 </file>
 
 <file path=word/footnotes.xml><?xml version="1.0" encoding="utf-8"?>
-<w:footnotes xmlns:wpc="http://schemas.microsoft.com/office/word/2010/wordprocessingCanvas" xmlns:cx="http://schemas.microsoft.com/office/drawing/2014/chartex" xmlns:cx1="http://schemas.microsoft.com/office/drawing/2015/9/8/chartex" xmlns:cx2="http://schemas.microsoft.com/office/drawing/2015/10/21/chartex" xmlns:cx3="http://schemas.microsoft.com/office/drawing/2016/5/9/chartex" xmlns:cx4="http://schemas.microsoft.com/office/drawing/2016/5/10/chartex" xmlns:cx5="http://schemas.microsoft.com/office/drawing/2016/5/11/chartex" xmlns:cx6="http://schemas.microsoft.com/office/drawing/2016/5/12/chartex" xmlns:cx7="http://schemas.microsoft.com/office/drawing/2016/5/13/chartex" xmlns:cx8="http://schemas.microsoft.com/office/drawing/2016/5/14/chartex" xmlns:mc="http://schemas.openxmlformats.org/markup-compatibility/2006" xmlns:aink="http://schemas.microsoft.com/office/drawing/2016/ink" xmlns:am3d="http://schemas.microsoft.com/office/drawing/2017/model3d" xmlns:o="urn:schemas-microsoft-com:office:office" xmlns:r="http://schemas.openxmlformats.org/officeDocument/2006/relationships" xmlns:m="http://schemas.openxmlformats.org/officeDocument/2006/math" xmlns:v="urn:schemas-microsoft-com:vml" xmlns:wp14="http://schemas.microsoft.com/office/word/2010/wordprocessingDrawing" xmlns:wp="http://schemas.openxmlformats.org/drawingml/2006/wordprocessingDrawing" xmlns:w10="urn:schemas-microsoft-com:office:word" xmlns:w="http://schemas.openxmlformats.org/wordprocessingml/2006/main" xmlns:w14="http://schemas.microsoft.com/office/word/2010/wordml" xmlns:w15="http://schemas.microsoft.com/office/word/2012/wordml" xmlns:w16cid="http://schemas.microsoft.com/office/word/2016/wordml/cid" xmlns:w16se="http://schemas.microsoft.com/office/word/2015/wordml/symex" xmlns:wpg="http://schemas.microsoft.com/office/word/2010/wordprocessingGroup" xmlns:wpi="http://schemas.microsoft.com/office/word/2010/wordprocessingInk" xmlns:wne="http://schemas.microsoft.com/office/word/2006/wordml" xmlns:wps="http://schemas.microsoft.com/office/word/2010/wordprocessingShape" mc:Ignorable="w14 w15 w16se w16cid wp14">
+<w:footnotes xmlns:wpc="http://schemas.microsoft.com/office/word/2010/wordprocessingCanvas" xmlns:cx="http://schemas.microsoft.com/office/drawing/2014/chartex" xmlns:cx1="http://schemas.microsoft.com/office/drawing/2015/9/8/chartex" xmlns:cx2="http://schemas.microsoft.com/office/drawing/2015/10/21/chartex" xmlns:cx3="http://schemas.microsoft.com/office/drawing/2016/5/9/chartex" xmlns:cx4="http://schemas.microsoft.com/office/drawing/2016/5/10/chartex" xmlns:cx5="http://schemas.microsoft.com/office/drawing/2016/5/11/chartex" xmlns:cx6="http://schemas.microsoft.com/office/drawing/2016/5/12/chartex" xmlns:cx7="http://schemas.microsoft.com/office/drawing/2016/5/13/chartex" xmlns:cx8="http://schemas.microsoft.com/office/drawing/2016/5/14/chartex" xmlns:mc="http://schemas.openxmlformats.org/markup-compatibility/2006" xmlns:aink="http://schemas.microsoft.com/office/drawing/2016/ink" xmlns:am3d="http://schemas.microsoft.com/office/drawing/2017/model3d" xmlns:o="urn:schemas-microsoft-com:office:office" xmlns:oel="http://schemas.microsoft.com/office/2019/extlst" xmlns:r="http://schemas.openxmlformats.org/officeDocument/2006/relationships" xmlns:m="http://schemas.openxmlformats.org/officeDocument/2006/math" xmlns:v="urn:schemas-microsoft-com:vml" xmlns:wp14="http://schemas.microsoft.com/office/word/2010/wordprocessingDrawing" xmlns:wp="http://schemas.openxmlformats.org/drawingml/2006/wordprocessingDrawing" xmlns:w10="urn:schemas-microsoft-com:office:word" xmlns:w="http://schemas.openxmlformats.org/wordprocessingml/2006/main" xmlns:w14="http://schemas.microsoft.com/office/word/2010/wordml" xmlns:w15="http://schemas.microsoft.com/office/word/2012/wordml" xmlns:w16cex="http://schemas.microsoft.com/office/word/2018/wordml/cex" xmlns:w16cid="http://schemas.microsoft.com/office/word/2016/wordml/cid" xmlns:w16="http://schemas.microsoft.com/office/word/2018/wordml" xmlns:w16sdtdh="http://schemas.microsoft.com/office/word/2020/wordml/sdtdatahash" xmlns:w16se="http://schemas.microsoft.com/office/word/2015/wordml/symex" xmlns:wpg="http://schemas.microsoft.com/office/word/2010/wordprocessingGroup" xmlns:wpi="http://schemas.microsoft.com/office/word/2010/wordprocessingInk" xmlns:wne="http://schemas.microsoft.com/office/word/2006/wordml" xmlns:wps="http://schemas.microsoft.com/office/word/2010/wordprocessingShape" mc:Ignorable="w14 w15 w16se w16cid w16 w16cex w16sdtdh wp14">
   <w:footnote w:type="separator" w:id="-1">
     <w:p>
       <w:pPr>
@@ -4575,7 +4273,7 @@
 </file>
 
 <file path=word/numbering.xml><?xml version="1.0" encoding="utf-8"?>
-<w:numbering xmlns:wpc="http://schemas.microsoft.com/office/word/2010/wordprocessingCanvas" xmlns:cx="http://schemas.microsoft.com/office/drawing/2014/chartex" xmlns:cx1="http://schemas.microsoft.com/office/drawing/2015/9/8/chartex" xmlns:cx2="http://schemas.microsoft.com/office/drawing/2015/10/21/chartex" xmlns:cx3="http://schemas.microsoft.com/office/drawing/2016/5/9/chartex" xmlns:cx4="http://schemas.microsoft.com/office/drawing/2016/5/10/chartex" xmlns:cx5="http://schemas.microsoft.com/office/drawing/2016/5/11/chartex" xmlns:cx6="http://schemas.microsoft.com/office/drawing/2016/5/12/chartex" xmlns:cx7="http://schemas.microsoft.com/office/drawing/2016/5/13/chartex" xmlns:cx8="http://schemas.microsoft.com/office/drawing/2016/5/14/chartex" xmlns:mc="http://schemas.openxmlformats.org/markup-compatibility/2006" xmlns:aink="http://schemas.microsoft.com/office/drawing/2016/ink" xmlns:am3d="http://schemas.microsoft.com/office/drawing/2017/model3d" xmlns:o="urn:schemas-microsoft-com:office:office" xmlns:r="http://schemas.openxmlformats.org/officeDocument/2006/relationships" xmlns:m="http://schemas.openxmlformats.org/officeDocument/2006/math" xmlns:v="urn:schemas-microsoft-com:vml" xmlns:wp14="http://schemas.microsoft.com/office/word/2010/wordprocessingDrawing" xmlns:wp="http://schemas.openxmlformats.org/drawingml/2006/wordprocessingDrawing" xmlns:w10="urn:schemas-microsoft-com:office:word" xmlns:w="http://schemas.openxmlformats.org/wordprocessingml/2006/main" xmlns:w14="http://schemas.microsoft.com/office/word/2010/wordml" xmlns:w15="http://schemas.microsoft.com/office/word/2012/wordml" xmlns:w16cid="http://schemas.microsoft.com/office/word/2016/wordml/cid" xmlns:w16se="http://schemas.microsoft.com/office/word/2015/wordml/symex" xmlns:wpg="http://schemas.microsoft.com/office/word/2010/wordprocessingGroup" xmlns:wpi="http://schemas.microsoft.com/office/word/2010/wordprocessingInk" xmlns:wne="http://schemas.microsoft.com/office/word/2006/wordml" xmlns:wps="http://schemas.microsoft.com/office/word/2010/wordprocessingShape" mc:Ignorable="w14 w15 w16se w16cid wp14">
+<w:numbering xmlns:wpc="http://schemas.microsoft.com/office/word/2010/wordprocessingCanvas" xmlns:cx="http://schemas.microsoft.com/office/drawing/2014/chartex" xmlns:cx1="http://schemas.microsoft.com/office/drawing/2015/9/8/chartex" xmlns:cx2="http://schemas.microsoft.com/office/drawing/2015/10/21/chartex" xmlns:cx3="http://schemas.microsoft.com/office/drawing/2016/5/9/chartex" xmlns:cx4="http://schemas.microsoft.com/office/drawing/2016/5/10/chartex" xmlns:cx5="http://schemas.microsoft.com/office/drawing/2016/5/11/chartex" xmlns:cx6="http://schemas.microsoft.com/office/drawing/2016/5/12/chartex" xmlns:cx7="http://schemas.microsoft.com/office/drawing/2016/5/13/chartex" xmlns:cx8="http://schemas.microsoft.com/office/drawing/2016/5/14/chartex" xmlns:mc="http://schemas.openxmlformats.org/markup-compatibility/2006" xmlns:aink="http://schemas.microsoft.com/office/drawing/2016/ink" xmlns:am3d="http://schemas.microsoft.com/office/drawing/2017/model3d" xmlns:o="urn:schemas-microsoft-com:office:office" xmlns:oel="http://schemas.microsoft.com/office/2019/extlst" xmlns:r="http://schemas.openxmlformats.org/officeDocument/2006/relationships" xmlns:m="http://schemas.openxmlformats.org/officeDocument/2006/math" xmlns:v="urn:schemas-microsoft-com:vml" xmlns:wp14="http://schemas.microsoft.com/office/word/2010/wordprocessingDrawing" xmlns:wp="http://schemas.openxmlformats.org/drawingml/2006/wordprocessingDrawing" xmlns:w10="urn:schemas-microsoft-com:office:word" xmlns:w="http://schemas.openxmlformats.org/wordprocessingml/2006/main" xmlns:w14="http://schemas.microsoft.com/office/word/2010/wordml" xmlns:w15="http://schemas.microsoft.com/office/word/2012/wordml" xmlns:w16cex="http://schemas.microsoft.com/office/word/2018/wordml/cex" xmlns:w16cid="http://schemas.microsoft.com/office/word/2016/wordml/cid" xmlns:w16="http://schemas.microsoft.com/office/word/2018/wordml" xmlns:w16sdtdh="http://schemas.microsoft.com/office/word/2020/wordml/sdtdatahash" xmlns:w16se="http://schemas.microsoft.com/office/word/2015/wordml/symex" xmlns:wpg="http://schemas.microsoft.com/office/word/2010/wordprocessingGroup" xmlns:wpi="http://schemas.microsoft.com/office/word/2010/wordprocessingInk" xmlns:wne="http://schemas.microsoft.com/office/word/2006/wordml" xmlns:wps="http://schemas.microsoft.com/office/word/2010/wordprocessingShape" mc:Ignorable="w14 w15 w16se w16cid w16 w16cex w16sdtdh wp14">
   <w:abstractNum w:abstractNumId="0" w15:restartNumberingAfterBreak="0">
     <w:nsid w:val="12E9202F"/>
     <w:multiLevelType w:val="hybridMultilevel"/>
@@ -5257,29 +4955,29 @@
       </w:pPr>
     </w:lvl>
   </w:abstractNum>
-  <w:num w:numId="1">
+  <w:num w:numId="1" w16cid:durableId="1323898866">
     <w:abstractNumId w:val="0"/>
   </w:num>
-  <w:num w:numId="2">
+  <w:num w:numId="2" w16cid:durableId="1469740425">
     <w:abstractNumId w:val="4"/>
   </w:num>
-  <w:num w:numId="3">
+  <w:num w:numId="3" w16cid:durableId="1084182715">
     <w:abstractNumId w:val="2"/>
   </w:num>
-  <w:num w:numId="4">
+  <w:num w:numId="4" w16cid:durableId="2085250894">
     <w:abstractNumId w:val="1"/>
   </w:num>
-  <w:num w:numId="5">
+  <w:num w:numId="5" w16cid:durableId="1008363456">
     <w:abstractNumId w:val="3"/>
   </w:num>
-  <w:num w:numId="6">
+  <w:num w:numId="6" w16cid:durableId="1184245103">
     <w:abstractNumId w:val="5"/>
   </w:num>
 </w:numbering>
 </file>
 
 <file path=word/styles.xml><?xml version="1.0" encoding="utf-8"?>
-<w:styles xmlns:mc="http://schemas.openxmlformats.org/markup-compatibility/2006" xmlns:r="http://schemas.openxmlformats.org/officeDocument/2006/relationships" xmlns:w="http://schemas.openxmlformats.org/wordprocessingml/2006/main" xmlns:w14="http://schemas.microsoft.com/office/word/2010/wordml" xmlns:w15="http://schemas.microsoft.com/office/word/2012/wordml" xmlns:w16cid="http://schemas.microsoft.com/office/word/2016/wordml/cid" xmlns:w16se="http://schemas.microsoft.com/office/word/2015/wordml/symex" mc:Ignorable="w14 w15 w16se w16cid">
+<w:styles xmlns:mc="http://schemas.openxmlformats.org/markup-compatibility/2006" xmlns:r="http://schemas.openxmlformats.org/officeDocument/2006/relationships" xmlns:w="http://schemas.openxmlformats.org/wordprocessingml/2006/main" xmlns:w14="http://schemas.microsoft.com/office/word/2010/wordml" xmlns:w15="http://schemas.microsoft.com/office/word/2012/wordml" xmlns:w16cex="http://schemas.microsoft.com/office/word/2018/wordml/cex" xmlns:w16cid="http://schemas.microsoft.com/office/word/2016/wordml/cid" xmlns:w16="http://schemas.microsoft.com/office/word/2018/wordml" xmlns:w16sdtdh="http://schemas.microsoft.com/office/word/2020/wordml/sdtdatahash" xmlns:w16se="http://schemas.microsoft.com/office/word/2015/wordml/symex" mc:Ignorable="w14 w15 w16se w16cid w16 w16cex w16sdtdh">
   <w:docDefaults>
     <w:rPrDefault>
       <w:rPr>
@@ -5295,7 +4993,7 @@
       </w:pPr>
     </w:pPrDefault>
   </w:docDefaults>
-  <w:latentStyles w:defLockedState="0" w:defUIPriority="99" w:defSemiHidden="0" w:defUnhideWhenUsed="0" w:defQFormat="0" w:count="375">
+  <w:latentStyles w:defLockedState="0" w:defUIPriority="99" w:defSemiHidden="0" w:defUnhideWhenUsed="0" w:defQFormat="0" w:count="376">
     <w:lsdException w:name="Normal" w:uiPriority="0" w:qFormat="1"/>
     <w:lsdException w:name="heading 1" w:uiPriority="9" w:qFormat="1"/>
     <w:lsdException w:name="heading 2" w:semiHidden="1" w:uiPriority="9" w:unhideWhenUsed="1" w:qFormat="1"/>
@@ -5401,7 +5099,6 @@
     <w:lsdException w:name="HTML Sample" w:semiHidden="1" w:unhideWhenUsed="1"/>
     <w:lsdException w:name="HTML Typewriter" w:semiHidden="1" w:unhideWhenUsed="1"/>
     <w:lsdException w:name="HTML Variable" w:semiHidden="1" w:unhideWhenUsed="1"/>
-    <w:lsdException w:name="Normal Table" w:semiHidden="1" w:unhideWhenUsed="1"/>
     <w:lsdException w:name="annotation subject" w:semiHidden="1" w:unhideWhenUsed="1"/>
     <w:lsdException w:name="No List" w:semiHidden="1" w:unhideWhenUsed="1"/>
     <w:lsdException w:name="Outline List 1" w:semiHidden="1" w:unhideWhenUsed="1"/>
@@ -5448,10 +5145,8 @@
     <w:lsdException w:name="Table Subtle 2" w:semiHidden="1" w:unhideWhenUsed="1"/>
     <w:lsdException w:name="Table Web 1" w:semiHidden="1" w:unhideWhenUsed="1"/>
     <w:lsdException w:name="Table Web 2" w:semiHidden="1" w:unhideWhenUsed="1"/>
-    <w:lsdException w:name="Table Web 3" w:semiHidden="1" w:unhideWhenUsed="1"/>
     <w:lsdException w:name="Balloon Text" w:semiHidden="1" w:unhideWhenUsed="1"/>
     <w:lsdException w:name="Table Grid" w:uiPriority="39"/>
-    <w:lsdException w:name="Table Theme" w:semiHidden="1" w:unhideWhenUsed="1"/>
     <w:lsdException w:name="Placeholder Text" w:semiHidden="1"/>
     <w:lsdException w:name="No Spacing" w:uiPriority="1" w:qFormat="1"/>
     <w:lsdException w:name="Light Shading" w:uiPriority="60"/>
@@ -5671,6 +5366,7 @@
     <w:lsdException w:name="Smart Hyperlink" w:semiHidden="1" w:unhideWhenUsed="1"/>
     <w:lsdException w:name="Hashtag" w:semiHidden="1" w:unhideWhenUsed="1"/>
     <w:lsdException w:name="Unresolved Mention" w:semiHidden="1" w:unhideWhenUsed="1"/>
+    <w:lsdException w:name="Smart Link" w:semiHidden="1" w:unhideWhenUsed="1"/>
   </w:latentStyles>
   <w:style w:type="paragraph" w:default="1" w:styleId="Normal">
     <w:name w:val="Normal"/>

</xml_diff>